<commit_message>
new files added cloud/ authentication
</commit_message>
<xml_diff>
--- a/Asp.net life Cycle.docx
+++ b/Asp.net life Cycle.docx
@@ -50,8 +50,6 @@
         </w:rPr>
         <w:t>Processing the request (Page events, handlers, module)</w:t>
       </w:r>
-      <w:bookmarkStart w:id="0" w:name="_GoBack"/>
-      <w:bookmarkEnd w:id="0"/>
     </w:p>
     <w:p>
       <w:pPr>
@@ -188,6 +186,198 @@
           </wp:inline>
         </w:drawing>
       </w:r>
+    </w:p>
+    <w:p/>
+    <w:p>
+      <w:r>
+        <w:t>Creation of handler:</w:t>
+      </w:r>
+    </w:p>
+    <w:p>
+      <w:r>
+        <w:t>Extension based processor</w:t>
+      </w:r>
+    </w:p>
+    <w:p>
+      <w:r>
+        <w:t xml:space="preserve">Implement class that extends </w:t>
+      </w:r>
+      <w:proofErr w:type="spellStart"/>
+      <w:r>
+        <w:t>Ihttp</w:t>
+      </w:r>
+      <w:r>
+        <w:t>Handler</w:t>
+      </w:r>
+      <w:proofErr w:type="spellEnd"/>
+      <w:r>
+        <w:t xml:space="preserve"> and implement </w:t>
+      </w:r>
+      <w:proofErr w:type="spellStart"/>
+      <w:r>
+        <w:t>ProcessRequest</w:t>
+      </w:r>
+      <w:proofErr w:type="spellEnd"/>
+      <w:r>
+        <w:t xml:space="preserve"> method </w:t>
+      </w:r>
+      <w:r>
+        <w:t>to inject logic</w:t>
+      </w:r>
+    </w:p>
+    <w:p>
+      <w:r>
+        <w:rPr>
+          <w:noProof/>
+        </w:rPr>
+        <w:drawing>
+          <wp:inline distT="0" distB="0" distL="0" distR="0" wp14:anchorId="7203E26A" wp14:editId="1A120062">
+            <wp:extent cx="4143375" cy="1066800"/>
+            <wp:effectExtent l="0" t="0" r="9525" b="0"/>
+            <wp:docPr id="4" name="Picture 4"/>
+            <wp:cNvGraphicFramePr>
+              <a:graphicFrameLocks xmlns:a="http://schemas.openxmlformats.org/drawingml/2006/main" noChangeAspect="1"/>
+            </wp:cNvGraphicFramePr>
+            <a:graphic xmlns:a="http://schemas.openxmlformats.org/drawingml/2006/main">
+              <a:graphicData uri="http://schemas.openxmlformats.org/drawingml/2006/picture">
+                <pic:pic xmlns:pic="http://schemas.openxmlformats.org/drawingml/2006/picture">
+                  <pic:nvPicPr>
+                    <pic:cNvPr id="1" name=""/>
+                    <pic:cNvPicPr/>
+                  </pic:nvPicPr>
+                  <pic:blipFill>
+                    <a:blip r:embed="rId8"/>
+                    <a:stretch>
+                      <a:fillRect/>
+                    </a:stretch>
+                  </pic:blipFill>
+                  <pic:spPr>
+                    <a:xfrm>
+                      <a:off x="0" y="0"/>
+                      <a:ext cx="4143375" cy="1066800"/>
+                    </a:xfrm>
+                    <a:prstGeom prst="rect">
+                      <a:avLst/>
+                    </a:prstGeom>
+                  </pic:spPr>
+                </pic:pic>
+              </a:graphicData>
+            </a:graphic>
+          </wp:inline>
+        </w:drawing>
+      </w:r>
+    </w:p>
+    <w:p>
+      <w:r>
+        <w:t>Register:</w:t>
+      </w:r>
+    </w:p>
+    <w:p>
+      <w:r>
+        <w:rPr>
+          <w:noProof/>
+        </w:rPr>
+        <w:drawing>
+          <wp:inline distT="0" distB="0" distL="0" distR="0" wp14:anchorId="27CEA230" wp14:editId="3D30C2CF">
+            <wp:extent cx="3552825" cy="504825"/>
+            <wp:effectExtent l="0" t="0" r="9525" b="9525"/>
+            <wp:docPr id="5" name="Picture 5"/>
+            <wp:cNvGraphicFramePr>
+              <a:graphicFrameLocks xmlns:a="http://schemas.openxmlformats.org/drawingml/2006/main" noChangeAspect="1"/>
+            </wp:cNvGraphicFramePr>
+            <a:graphic xmlns:a="http://schemas.openxmlformats.org/drawingml/2006/main">
+              <a:graphicData uri="http://schemas.openxmlformats.org/drawingml/2006/picture">
+                <pic:pic xmlns:pic="http://schemas.openxmlformats.org/drawingml/2006/picture">
+                  <pic:nvPicPr>
+                    <pic:cNvPr id="1" name=""/>
+                    <pic:cNvPicPr/>
+                  </pic:nvPicPr>
+                  <pic:blipFill>
+                    <a:blip r:embed="rId9"/>
+                    <a:stretch>
+                      <a:fillRect/>
+                    </a:stretch>
+                  </pic:blipFill>
+                  <pic:spPr>
+                    <a:xfrm>
+                      <a:off x="0" y="0"/>
+                      <a:ext cx="3552825" cy="504825"/>
+                    </a:xfrm>
+                    <a:prstGeom prst="rect">
+                      <a:avLst/>
+                    </a:prstGeom>
+                  </pic:spPr>
+                </pic:pic>
+              </a:graphicData>
+            </a:graphic>
+          </wp:inline>
+        </w:drawing>
+      </w:r>
+    </w:p>
+    <w:p>
+      <w:r>
+        <w:t>Handler:</w:t>
+      </w:r>
+    </w:p>
+    <w:p>
+      <w:r>
+        <w:t xml:space="preserve">Create a class that implement </w:t>
+      </w:r>
+      <w:proofErr w:type="spellStart"/>
+      <w:r>
+        <w:t>IHttpHandler</w:t>
+      </w:r>
+      <w:proofErr w:type="spellEnd"/>
+      <w:r>
+        <w:t xml:space="preserve"> then implement the Init method register all events and write injection logic inside these class.</w:t>
+      </w:r>
+    </w:p>
+    <w:p>
+      <w:r>
+        <w:rPr>
+          <w:noProof/>
+        </w:rPr>
+        <w:lastRenderedPageBreak/>
+        <w:drawing>
+          <wp:inline distT="0" distB="0" distL="0" distR="0" wp14:anchorId="2DB024A6" wp14:editId="3D99E85C">
+            <wp:extent cx="4144250" cy="2640088"/>
+            <wp:effectExtent l="0" t="0" r="8890" b="8255"/>
+            <wp:docPr id="6" name="Picture 6"/>
+            <wp:cNvGraphicFramePr>
+              <a:graphicFrameLocks xmlns:a="http://schemas.openxmlformats.org/drawingml/2006/main" noChangeAspect="1"/>
+            </wp:cNvGraphicFramePr>
+            <a:graphic xmlns:a="http://schemas.openxmlformats.org/drawingml/2006/main">
+              <a:graphicData uri="http://schemas.openxmlformats.org/drawingml/2006/picture">
+                <pic:pic xmlns:pic="http://schemas.openxmlformats.org/drawingml/2006/picture">
+                  <pic:nvPicPr>
+                    <pic:cNvPr id="1" name=""/>
+                    <pic:cNvPicPr/>
+                  </pic:nvPicPr>
+                  <pic:blipFill>
+                    <a:blip r:embed="rId10"/>
+                    <a:stretch>
+                      <a:fillRect/>
+                    </a:stretch>
+                  </pic:blipFill>
+                  <pic:spPr>
+                    <a:xfrm>
+                      <a:off x="0" y="0"/>
+                      <a:ext cx="4149881" cy="2643676"/>
+                    </a:xfrm>
+                    <a:prstGeom prst="rect">
+                      <a:avLst/>
+                    </a:prstGeom>
+                  </pic:spPr>
+                </pic:pic>
+              </a:graphicData>
+            </a:graphic>
+          </wp:inline>
+        </w:drawing>
+      </w:r>
+    </w:p>
+    <w:p>
+      <w:bookmarkStart w:id="0" w:name="_GoBack"/>
+      <w:bookmarkEnd w:id="0"/>
     </w:p>
     <w:sectPr>
       <w:pgSz w:w="11906" w:h="16838"/>
@@ -419,6 +609,7 @@
     <w:lsdException w:name="HTML Sample" w:semiHidden="1" w:unhideWhenUsed="1"/>
     <w:lsdException w:name="HTML Typewriter" w:semiHidden="1" w:unhideWhenUsed="1"/>
     <w:lsdException w:name="HTML Variable" w:semiHidden="1" w:unhideWhenUsed="1"/>
+    <w:lsdException w:name="Normal Table" w:semiHidden="1" w:unhideWhenUsed="1"/>
     <w:lsdException w:name="annotation subject" w:semiHidden="1" w:unhideWhenUsed="1"/>
     <w:lsdException w:name="No List" w:semiHidden="1" w:unhideWhenUsed="1"/>
     <w:lsdException w:name="Outline List 1" w:semiHidden="1" w:unhideWhenUsed="1"/>
@@ -464,9 +655,11 @@
     <w:lsdException w:name="Table Subtle 1" w:semiHidden="1" w:unhideWhenUsed="1"/>
     <w:lsdException w:name="Table Subtle 2" w:semiHidden="1" w:unhideWhenUsed="1"/>
     <w:lsdException w:name="Table Web 1" w:semiHidden="1" w:unhideWhenUsed="1"/>
+    <w:lsdException w:name="Table Web 2" w:semiHidden="1" w:unhideWhenUsed="1"/>
     <w:lsdException w:name="Table Web 3" w:semiHidden="1" w:unhideWhenUsed="1"/>
     <w:lsdException w:name="Balloon Text" w:semiHidden="1" w:unhideWhenUsed="1"/>
     <w:lsdException w:name="Table Grid" w:uiPriority="39"/>
+    <w:lsdException w:name="Table Theme" w:semiHidden="1" w:unhideWhenUsed="1"/>
     <w:lsdException w:name="Placeholder Text" w:semiHidden="1"/>
     <w:lsdException w:name="No Spacing" w:uiPriority="1" w:qFormat="1"/>
     <w:lsdException w:name="Light Shading" w:uiPriority="60"/>

</xml_diff>